<commit_message>
Random Tacos Cookbook Code (Unfinished)
</commit_message>
<xml_diff>
--- a/Random_Taco_Cookbook.docx
+++ b/Random_Taco_Cookbook.docx
@@ -8,6 +8,70 @@
       </w:pPr>
       <w:r>
         <w:t>Random Taco Cookbook</w:t>
+      </w:r>
+    </w:p>
+    <w:p>
+      <w:r>
+        <w:drawing>
+          <wp:inline xmlns:a="http://schemas.openxmlformats.org/drawingml/2006/main" xmlns:pic="http://schemas.openxmlformats.org/drawingml/2006/picture">
+            <wp:extent cx="5080000" cy="6134100"/>
+            <wp:docPr id="1" name="Picture 1"/>
+            <wp:cNvGraphicFramePr>
+              <a:graphicFrameLocks noChangeAspect="1"/>
+            </wp:cNvGraphicFramePr>
+            <a:graphic>
+              <a:graphicData uri="http://schemas.openxmlformats.org/drawingml/2006/picture">
+                <pic:pic>
+                  <pic:nvPicPr>
+                    <pic:cNvPr id="0" name="Modified_TacoPhoto.jpg"/>
+                    <pic:cNvPicPr/>
+                  </pic:nvPicPr>
+                  <pic:blipFill>
+                    <a:blip r:embed="rId9"/>
+                    <a:stretch>
+                      <a:fillRect/>
+                    </a:stretch>
+                  </pic:blipFill>
+                  <pic:spPr>
+                    <a:xfrm>
+                      <a:off x="0" y="0"/>
+                      <a:ext cx="5080000" cy="6134100"/>
+                    </a:xfrm>
+                    <a:prstGeom prst="rect"/>
+                  </pic:spPr>
+                </pic:pic>
+              </a:graphicData>
+            </a:graphic>
+          </wp:inline>
+        </w:drawing>
+      </w:r>
+    </w:p>
+    <w:p>
+      <w:pPr>
+        <w:pStyle w:val="Heading1"/>
+      </w:pPr>
+      <w:r>
+        <w:t>Credits</w:t>
+      </w:r>
+    </w:p>
+    <w:p>
+      <w:r>
+        <w:t>Photo author: Chad Montano</w:t>
+      </w:r>
+    </w:p>
+    <w:p>
+      <w:r>
+        <w:t>Code: Misael Arreola</w:t>
+      </w:r>
+    </w:p>
+    <w:p>
+      <w:r>
+        <w:t>API URL: https://taco-1150.herokuapp.com/random/?full_taco=true</w:t>
+      </w:r>
+    </w:p>
+    <w:p>
+      <w:r>
+        <w:t>{base}</w:t>
       </w:r>
     </w:p>
     <w:sectPr>

</xml_diff>